<commit_message>
Izmena SSU 3.5-Ako stranici knjige pristupi neulogovan korisnik, nema dugmeta za dodavanje u kolekciju
</commit_message>
<xml_diff>
--- a/Faza 2 - SSU i prototipi/3.6 SSU - dodavanje u kolekciju.docx
+++ b/Faza 2 - SSU i prototipi/3.6 SSU - dodavanje u kolekciju.docx
@@ -1109,7 +1109,21 @@
                 <w:rFonts w:asciiTheme="minorHAnsi" w:hAnsiTheme="minorHAnsi" w:cstheme="minorHAnsi"/>
                 <w:lang w:val="sr-Latn-RS"/>
               </w:rPr>
-              <w:t>11.04.2023.</w:t>
+              <w:t>1</w:t>
+            </w:r>
+            <w:r>
+              <w:rPr>
+                <w:rFonts w:asciiTheme="minorHAnsi" w:hAnsiTheme="minorHAnsi" w:cstheme="minorHAnsi"/>
+                <w:lang w:val="sr-Latn-RS"/>
+              </w:rPr>
+              <w:t>3</w:t>
+            </w:r>
+            <w:r>
+              <w:rPr>
+                <w:rFonts w:asciiTheme="minorHAnsi" w:hAnsiTheme="minorHAnsi" w:cstheme="minorHAnsi"/>
+                <w:lang w:val="sr-Latn-RS"/>
+              </w:rPr>
+              <w:t>.04.2023.</w:t>
             </w:r>
           </w:p>
         </w:tc>
@@ -1163,14 +1177,37 @@
                 <w:rFonts w:asciiTheme="minorHAnsi" w:hAnsiTheme="minorHAnsi" w:cstheme="minorHAnsi"/>
                 <w:lang w:val="sr-Latn-RS"/>
               </w:rPr>
-              <w:t>D</w:t>
+              <w:t>dati SSU se može primeniti i na regularne korisnike i na autore</w:t>
             </w:r>
             <w:r>
               <w:rPr>
                 <w:rFonts w:asciiTheme="minorHAnsi" w:hAnsiTheme="minorHAnsi" w:cstheme="minorHAnsi"/>
                 <w:lang w:val="sr-Latn-RS"/>
               </w:rPr>
-              <w:t>ati SSU se može primeniti i na regularne korisnike i na autore</w:t>
+              <w:t xml:space="preserve">. </w:t>
+            </w:r>
+            <w:proofErr w:type="spellStart"/>
+            <w:r>
+              <w:rPr>
+                <w:rFonts w:asciiTheme="minorHAnsi" w:hAnsiTheme="minorHAnsi" w:cstheme="minorHAnsi"/>
+                <w:lang w:val="sr-Latn-RS"/>
+              </w:rPr>
+              <w:t>Neulogovanim</w:t>
+            </w:r>
+            <w:proofErr w:type="spellEnd"/>
+            <w:r>
+              <w:rPr>
+                <w:rFonts w:asciiTheme="minorHAnsi" w:hAnsiTheme="minorHAnsi" w:cstheme="minorHAnsi"/>
+                <w:lang w:val="sr-Latn-RS"/>
+              </w:rPr>
+              <w:t xml:space="preserve"> korisnicima se na stranici dela ne prikazuje dugme za dodavanje dela u kolekciju</w:t>
+            </w:r>
+            <w:r>
+              <w:rPr>
+                <w:rFonts w:asciiTheme="minorHAnsi" w:hAnsiTheme="minorHAnsi" w:cstheme="minorHAnsi"/>
+                <w:lang w:val="sr-Latn-RS"/>
+              </w:rPr>
+              <w:t>.</w:t>
             </w:r>
           </w:p>
         </w:tc>
@@ -4403,7 +4440,14 @@
           <w:rFonts w:asciiTheme="minorHAnsi" w:hAnsiTheme="minorHAnsi" w:cstheme="minorHAnsi"/>
           <w:lang w:val="sr-Latn-RS"/>
         </w:rPr>
-        <w:t>klikom potvrđuje dodavanje dela u njegovu kolekciju. Delo se pojavljuje u njegovoj kolekciji.</w:t>
+        <w:t>klikom potvrđuje dodavanje</w:t>
+      </w:r>
+      <w:r>
+        <w:rPr>
+          <w:rFonts w:asciiTheme="minorHAnsi" w:hAnsiTheme="minorHAnsi" w:cstheme="minorHAnsi"/>
+          <w:lang w:val="sr-Latn-RS"/>
+        </w:rPr>
+        <w:t xml:space="preserve"> dela u njegovu kolekciju. Delo se pojavljuje u njegovoj kolekciji.</w:t>
       </w:r>
     </w:p>
     <w:p>
@@ -4453,91 +4497,6 @@
         <w:t>doda delo u kolekciju</w:t>
       </w:r>
       <w:bookmarkEnd w:id="10"/>
-    </w:p>
-    <w:p>
-      <w:pPr>
-        <w:pStyle w:val="ListParagraph"/>
-        <w:numPr>
-          <w:ilvl w:val="0"/>
-          <w:numId w:val="13"/>
-        </w:numPr>
-        <w:rPr>
-          <w:rFonts w:asciiTheme="minorHAnsi" w:hAnsiTheme="minorHAnsi" w:cstheme="minorHAnsi"/>
-        </w:rPr>
-      </w:pPr>
-      <w:r>
-        <w:rPr>
-          <w:rFonts w:asciiTheme="minorHAnsi" w:hAnsiTheme="minorHAnsi" w:cstheme="minorHAnsi"/>
-          <w:lang w:val="sr-Latn-RS"/>
-        </w:rPr>
-        <w:t>Korisnik se nalazi na stranici određenog književnog dela.</w:t>
-      </w:r>
-    </w:p>
-    <w:p>
-      <w:pPr>
-        <w:pStyle w:val="ListParagraph"/>
-        <w:numPr>
-          <w:ilvl w:val="0"/>
-          <w:numId w:val="13"/>
-        </w:numPr>
-        <w:rPr>
-          <w:rFonts w:asciiTheme="minorHAnsi" w:hAnsiTheme="minorHAnsi" w:cstheme="minorHAnsi"/>
-        </w:rPr>
-      </w:pPr>
-      <w:proofErr w:type="spellStart"/>
-      <w:r>
-        <w:rPr>
-          <w:rFonts w:asciiTheme="minorHAnsi" w:hAnsiTheme="minorHAnsi" w:cstheme="minorHAnsi"/>
-        </w:rPr>
-        <w:t>Korisnik</w:t>
-      </w:r>
-      <w:proofErr w:type="spellEnd"/>
-      <w:r>
-        <w:rPr>
-          <w:rFonts w:asciiTheme="minorHAnsi" w:hAnsiTheme="minorHAnsi" w:cstheme="minorHAnsi"/>
-        </w:rPr>
-        <w:t xml:space="preserve"> </w:t>
-      </w:r>
-      <w:r>
-        <w:rPr>
-          <w:rFonts w:asciiTheme="minorHAnsi" w:hAnsiTheme="minorHAnsi" w:cstheme="minorHAnsi"/>
-          <w:lang w:val="sr-Latn-RS"/>
-        </w:rPr>
-        <w:t>klikom potvrđuje dodavanje dela u njegovu kolekciju. Pojavljuje se poruka: „Greška: Morate biti ulogovani da biste mogli da dodate knjigu u kolekciju.“ Korisnik se nalazi u koraku 2.2.1.1.</w:t>
-      </w:r>
-    </w:p>
-    <w:p>
-      <w:pPr>
-        <w:pStyle w:val="Heading3"/>
-        <w:ind w:left="720" w:hanging="720"/>
-        <w:rPr>
-          <w:rFonts w:asciiTheme="minorHAnsi" w:hAnsiTheme="minorHAnsi" w:cstheme="minorHAnsi"/>
-          <w:lang w:val="sr-Latn-RS"/>
-        </w:rPr>
-      </w:pPr>
-      <w:bookmarkStart w:id="11" w:name="_Toc130502324"/>
-      <w:proofErr w:type="spellStart"/>
-      <w:r>
-        <w:rPr>
-          <w:rFonts w:asciiTheme="minorHAnsi" w:hAnsiTheme="minorHAnsi" w:cstheme="minorHAnsi"/>
-        </w:rPr>
-        <w:t>Korisnik</w:t>
-      </w:r>
-      <w:proofErr w:type="spellEnd"/>
-      <w:r>
-        <w:rPr>
-          <w:rFonts w:asciiTheme="minorHAnsi" w:hAnsiTheme="minorHAnsi" w:cstheme="minorHAnsi"/>
-        </w:rPr>
-        <w:t xml:space="preserve"> </w:t>
-      </w:r>
-      <w:r>
-        <w:rPr>
-          <w:rFonts w:asciiTheme="minorHAnsi" w:hAnsiTheme="minorHAnsi" w:cstheme="minorHAnsi"/>
-          <w:lang w:val="sr-Latn-RS"/>
-        </w:rPr>
-        <w:t>pokušava da doda delo koje se već nalazi u njegovoj kolekciji</w:t>
-      </w:r>
-      <w:bookmarkEnd w:id="11"/>
     </w:p>
     <w:p>
       <w:pPr>
@@ -4555,6 +4514,116 @@
           <w:rFonts w:asciiTheme="minorHAnsi" w:hAnsiTheme="minorHAnsi" w:cstheme="minorHAnsi"/>
           <w:lang w:val="sr-Latn-RS"/>
         </w:rPr>
+        <w:t>Korisnik se nalazi na stranici određenog književnog dela</w:t>
+      </w:r>
+      <w:r>
+        <w:rPr>
+          <w:rFonts w:asciiTheme="minorHAnsi" w:hAnsiTheme="minorHAnsi" w:cstheme="minorHAnsi"/>
+          <w:lang w:val="sr-Latn-RS"/>
+        </w:rPr>
+        <w:t xml:space="preserve">, međutim ako je </w:t>
+      </w:r>
+      <w:proofErr w:type="spellStart"/>
+      <w:r>
+        <w:rPr>
+          <w:rFonts w:asciiTheme="minorHAnsi" w:hAnsiTheme="minorHAnsi" w:cstheme="minorHAnsi"/>
+          <w:lang w:val="sr-Latn-RS"/>
+        </w:rPr>
+        <w:t>neulogovan</w:t>
+      </w:r>
+      <w:proofErr w:type="spellEnd"/>
+      <w:r>
+        <w:rPr>
+          <w:rFonts w:asciiTheme="minorHAnsi" w:hAnsiTheme="minorHAnsi" w:cstheme="minorHAnsi"/>
+          <w:lang w:val="sr-Latn-RS"/>
+        </w:rPr>
+        <w:t>, ne postoji mogućnost dugme za dodavanje dela u kolekciju.</w:t>
+      </w:r>
+      <w:r>
+        <w:rPr>
+          <w:rFonts w:asciiTheme="minorHAnsi" w:hAnsiTheme="minorHAnsi" w:cstheme="minorHAnsi"/>
+          <w:lang w:val="sr-Latn-RS"/>
+        </w:rPr>
+        <w:t xml:space="preserve"> </w:t>
+      </w:r>
+      <w:r>
+        <w:rPr>
+          <w:rFonts w:asciiTheme="minorHAnsi" w:hAnsiTheme="minorHAnsi" w:cstheme="minorHAnsi"/>
+          <w:lang w:val="sr-Latn-RS"/>
+        </w:rPr>
+        <w:t>Korisnik je i dalje u koraku 2.2.</w:t>
+      </w:r>
+      <w:r>
+        <w:rPr>
+          <w:rFonts w:asciiTheme="minorHAnsi" w:hAnsiTheme="minorHAnsi" w:cstheme="minorHAnsi"/>
+          <w:lang w:val="sr-Latn-RS"/>
+        </w:rPr>
+        <w:t>2</w:t>
+      </w:r>
+      <w:r>
+        <w:rPr>
+          <w:rFonts w:asciiTheme="minorHAnsi" w:hAnsiTheme="minorHAnsi" w:cstheme="minorHAnsi"/>
+          <w:lang w:val="sr-Latn-RS"/>
+        </w:rPr>
+        <w:t>.1</w:t>
+      </w:r>
+      <w:r>
+        <w:rPr>
+          <w:rFonts w:asciiTheme="minorHAnsi" w:hAnsiTheme="minorHAnsi" w:cstheme="minorHAnsi"/>
+          <w:lang w:val="sr-Latn-RS"/>
+        </w:rPr>
+        <w:t>.</w:t>
+      </w:r>
+    </w:p>
+    <w:p>
+      <w:pPr>
+        <w:pStyle w:val="Heading3"/>
+        <w:ind w:left="720" w:hanging="720"/>
+        <w:rPr>
+          <w:rFonts w:asciiTheme="minorHAnsi" w:hAnsiTheme="minorHAnsi" w:cstheme="minorHAnsi"/>
+          <w:lang w:val="sr-Latn-RS"/>
+        </w:rPr>
+      </w:pPr>
+      <w:bookmarkStart w:id="11" w:name="_Toc130502324"/>
+      <w:proofErr w:type="spellStart"/>
+      <w:r>
+        <w:rPr>
+          <w:rFonts w:asciiTheme="minorHAnsi" w:hAnsiTheme="minorHAnsi" w:cstheme="minorHAnsi"/>
+        </w:rPr>
+        <w:t>Korisnik</w:t>
+      </w:r>
+      <w:proofErr w:type="spellEnd"/>
+      <w:r>
+        <w:rPr>
+          <w:rFonts w:asciiTheme="minorHAnsi" w:hAnsiTheme="minorHAnsi" w:cstheme="minorHAnsi"/>
+        </w:rPr>
+        <w:t xml:space="preserve"> </w:t>
+      </w:r>
+      <w:r>
+        <w:rPr>
+          <w:rFonts w:asciiTheme="minorHAnsi" w:hAnsiTheme="minorHAnsi" w:cstheme="minorHAnsi"/>
+          <w:lang w:val="sr-Latn-RS"/>
+        </w:rPr>
+        <w:t>pokušava da doda delo koje se već nalazi u njegovoj kolekciji</w:t>
+      </w:r>
+      <w:bookmarkEnd w:id="11"/>
+    </w:p>
+    <w:p>
+      <w:pPr>
+        <w:pStyle w:val="ListParagraph"/>
+        <w:numPr>
+          <w:ilvl w:val="0"/>
+          <w:numId w:val="15"/>
+        </w:numPr>
+        <w:rPr>
+          <w:rFonts w:asciiTheme="minorHAnsi" w:hAnsiTheme="minorHAnsi" w:cstheme="minorHAnsi"/>
+        </w:rPr>
+      </w:pPr>
+      <w:r>
+        <w:rPr>
+          <w:rFonts w:asciiTheme="minorHAnsi" w:hAnsiTheme="minorHAnsi" w:cstheme="minorHAnsi"/>
+          <w:lang w:val="sr-Latn-RS"/>
+        </w:rPr>
         <w:t>Ukoliko korisni</w:t>
       </w:r>
       <w:r>
@@ -4604,6 +4673,13 @@
           <w:lang w:val="sr-Latn-RS"/>
         </w:rPr>
         <w:t xml:space="preserve"> Korisnik je i dalje u koraku 2.2.1.1</w:t>
+      </w:r>
+      <w:r>
+        <w:rPr>
+          <w:rFonts w:asciiTheme="minorHAnsi" w:hAnsiTheme="minorHAnsi" w:cstheme="minorHAnsi"/>
+          <w:lang w:val="sr-Latn-RS"/>
+        </w:rPr>
+        <w:t>.</w:t>
       </w:r>
     </w:p>
     <w:p>
@@ -4773,7 +4849,21 @@
           <w:rFonts w:asciiTheme="minorHAnsi" w:hAnsiTheme="minorHAnsi" w:cstheme="minorHAnsi"/>
           <w:lang w:val="sr-Latn-RS"/>
         </w:rPr>
-        <w:t>instance književnih dela koje korisnik može da posećuje</w:t>
+        <w:t xml:space="preserve">instance </w:t>
+      </w:r>
+      <w:r>
+        <w:rPr>
+          <w:rFonts w:asciiTheme="minorHAnsi" w:hAnsiTheme="minorHAnsi" w:cstheme="minorHAnsi"/>
+          <w:lang w:val="sr-Latn-RS"/>
+        </w:rPr>
+        <w:t xml:space="preserve">književnih dela koje </w:t>
+      </w:r>
+      <w:r>
+        <w:rPr>
+          <w:rFonts w:asciiTheme="minorHAnsi" w:hAnsiTheme="minorHAnsi" w:cstheme="minorHAnsi"/>
+          <w:lang w:val="sr-Latn-RS"/>
+        </w:rPr>
+        <w:t>korisnik može da posećuje</w:t>
       </w:r>
       <w:r>
         <w:rPr>
@@ -4825,7 +4915,14 @@
         <w:t xml:space="preserve">Delo postaje vidljivo u korisnikovoj kolekciji dela, odnosno dolazi do umetanja nove instance u odgovarajuću tabelu u bazi podataka. </w:t>
       </w:r>
     </w:p>
-    <w:p/>
+    <w:p>
+      <w:pPr>
+        <w:ind w:left="720"/>
+        <w:rPr>
+          <w:rFonts w:asciiTheme="minorHAnsi" w:hAnsiTheme="minorHAnsi" w:cstheme="minorHAnsi"/>
+        </w:rPr>
+      </w:pPr>
+    </w:p>
     <w:sectPr>
       <w:headerReference w:type="even" r:id="rId10"/>
       <w:headerReference w:type="default" r:id="rId11"/>
@@ -4918,7 +5015,6 @@
       <w:t xml:space="preserve"> </w:t>
     </w:r>
   </w:p>
-  <w:p/>
 </w:ftr>
 </file>
 
@@ -4990,7 +5086,6 @@
       <w:t xml:space="preserve"> </w:t>
     </w:r>
   </w:p>
-  <w:p/>
 </w:ftr>
 </file>
 
@@ -5098,7 +5193,6 @@
       <w:t xml:space="preserve"> </w:t>
     </w:r>
   </w:p>
-  <w:p/>
 </w:hdr>
 </file>
 
@@ -5184,7 +5278,6 @@
       <w:t xml:space="preserve"> </w:t>
     </w:r>
   </w:p>
-  <w:p/>
 </w:hdr>
 </file>
 
@@ -5409,6 +5502,98 @@
     </w:lvl>
   </w:abstractNum>
   <w:abstractNum w:abstractNumId="1" w15:restartNumberingAfterBreak="0">
+    <w:nsid w:val="080266B4"/>
+    <w:multiLevelType w:val="hybridMultilevel"/>
+    <w:tmpl w:val="1D967816"/>
+    <w:lvl w:ilvl="0" w:tplc="F4CCEB36">
+      <w:start w:val="1"/>
+      <w:numFmt w:val="decimal"/>
+      <w:lvlText w:val="%1)"/>
+      <w:lvlJc w:val="left"/>
+      <w:pPr>
+        <w:ind w:left="1368" w:hanging="360"/>
+      </w:pPr>
+      <w:rPr>
+        <w:rFonts w:hint="default"/>
+      </w:rPr>
+    </w:lvl>
+    <w:lvl w:ilvl="1" w:tplc="04090003">
+      <w:start w:val="1"/>
+      <w:numFmt w:val="bullet"/>
+      <w:lvlText w:val="o"/>
+      <w:lvlJc w:val="left"/>
+      <w:pPr>
+        <w:ind w:left="2088" w:hanging="360"/>
+      </w:pPr>
+      <w:rPr>
+        <w:rFonts w:ascii="Courier New" w:hAnsi="Courier New" w:cs="Courier New" w:hint="default"/>
+      </w:rPr>
+    </w:lvl>
+    <w:lvl w:ilvl="2" w:tplc="0409001B">
+      <w:start w:val="1"/>
+      <w:numFmt w:val="lowerRoman"/>
+      <w:lvlText w:val="%3."/>
+      <w:lvlJc w:val="right"/>
+      <w:pPr>
+        <w:ind w:left="2808" w:hanging="180"/>
+      </w:pPr>
+    </w:lvl>
+    <w:lvl w:ilvl="3" w:tplc="0409000F" w:tentative="1">
+      <w:start w:val="1"/>
+      <w:numFmt w:val="decimal"/>
+      <w:lvlText w:val="%4."/>
+      <w:lvlJc w:val="left"/>
+      <w:pPr>
+        <w:ind w:left="3528" w:hanging="360"/>
+      </w:pPr>
+    </w:lvl>
+    <w:lvl w:ilvl="4" w:tplc="04090019" w:tentative="1">
+      <w:start w:val="1"/>
+      <w:numFmt w:val="lowerLetter"/>
+      <w:lvlText w:val="%5."/>
+      <w:lvlJc w:val="left"/>
+      <w:pPr>
+        <w:ind w:left="4248" w:hanging="360"/>
+      </w:pPr>
+    </w:lvl>
+    <w:lvl w:ilvl="5" w:tplc="0409001B" w:tentative="1">
+      <w:start w:val="1"/>
+      <w:numFmt w:val="lowerRoman"/>
+      <w:lvlText w:val="%6."/>
+      <w:lvlJc w:val="right"/>
+      <w:pPr>
+        <w:ind w:left="4968" w:hanging="180"/>
+      </w:pPr>
+    </w:lvl>
+    <w:lvl w:ilvl="6" w:tplc="0409000F" w:tentative="1">
+      <w:start w:val="1"/>
+      <w:numFmt w:val="decimal"/>
+      <w:lvlText w:val="%7."/>
+      <w:lvlJc w:val="left"/>
+      <w:pPr>
+        <w:ind w:left="5688" w:hanging="360"/>
+      </w:pPr>
+    </w:lvl>
+    <w:lvl w:ilvl="7" w:tplc="04090019" w:tentative="1">
+      <w:start w:val="1"/>
+      <w:numFmt w:val="lowerLetter"/>
+      <w:lvlText w:val="%8."/>
+      <w:lvlJc w:val="left"/>
+      <w:pPr>
+        <w:ind w:left="6408" w:hanging="360"/>
+      </w:pPr>
+    </w:lvl>
+    <w:lvl w:ilvl="8" w:tplc="0409001B" w:tentative="1">
+      <w:start w:val="1"/>
+      <w:numFmt w:val="lowerRoman"/>
+      <w:lvlText w:val="%9."/>
+      <w:lvlJc w:val="right"/>
+      <w:pPr>
+        <w:ind w:left="7128" w:hanging="180"/>
+      </w:pPr>
+    </w:lvl>
+  </w:abstractNum>
+  <w:abstractNum w:abstractNumId="2" w15:restartNumberingAfterBreak="0">
     <w:nsid w:val="0ED6650F"/>
     <w:multiLevelType w:val="hybridMultilevel"/>
     <w:tmpl w:val="6D92186E"/>
@@ -5521,7 +5706,7 @@
       </w:rPr>
     </w:lvl>
   </w:abstractNum>
-  <w:abstractNum w:abstractNumId="2" w15:restartNumberingAfterBreak="0">
+  <w:abstractNum w:abstractNumId="3" w15:restartNumberingAfterBreak="0">
     <w:nsid w:val="10222364"/>
     <w:multiLevelType w:val="hybridMultilevel"/>
     <w:tmpl w:val="0BA05872"/>
@@ -5610,7 +5795,7 @@
       </w:pPr>
     </w:lvl>
   </w:abstractNum>
-  <w:abstractNum w:abstractNumId="3" w15:restartNumberingAfterBreak="0">
+  <w:abstractNum w:abstractNumId="4" w15:restartNumberingAfterBreak="0">
     <w:nsid w:val="1304285E"/>
     <w:multiLevelType w:val="hybridMultilevel"/>
     <w:tmpl w:val="5A4A25EE"/>
@@ -5661,7 +5846,7 @@
       <w:lvlJc w:val="left"/>
     </w:lvl>
   </w:abstractNum>
-  <w:abstractNum w:abstractNumId="4" w15:restartNumberingAfterBreak="0">
+  <w:abstractNum w:abstractNumId="5" w15:restartNumberingAfterBreak="0">
     <w:nsid w:val="152571F3"/>
     <w:multiLevelType w:val="multilevel"/>
     <w:tmpl w:val="8E302F14"/>
@@ -5885,7 +6070,7 @@
       </w:rPr>
     </w:lvl>
   </w:abstractNum>
-  <w:abstractNum w:abstractNumId="5" w15:restartNumberingAfterBreak="0">
+  <w:abstractNum w:abstractNumId="6" w15:restartNumberingAfterBreak="0">
     <w:nsid w:val="17512B49"/>
     <w:multiLevelType w:val="hybridMultilevel"/>
     <w:tmpl w:val="47DACBD4"/>
@@ -5974,7 +6159,7 @@
       </w:pPr>
     </w:lvl>
   </w:abstractNum>
-  <w:abstractNum w:abstractNumId="6" w15:restartNumberingAfterBreak="0">
+  <w:abstractNum w:abstractNumId="7" w15:restartNumberingAfterBreak="0">
     <w:nsid w:val="263E4A3B"/>
     <w:multiLevelType w:val="hybridMultilevel"/>
     <w:tmpl w:val="03AACAAC"/>
@@ -6186,7 +6371,7 @@
       </w:rPr>
     </w:lvl>
   </w:abstractNum>
-  <w:abstractNum w:abstractNumId="7" w15:restartNumberingAfterBreak="0">
+  <w:abstractNum w:abstractNumId="8" w15:restartNumberingAfterBreak="0">
     <w:nsid w:val="33502E85"/>
     <w:multiLevelType w:val="hybridMultilevel"/>
     <w:tmpl w:val="BE02D4B0"/>
@@ -6398,7 +6583,7 @@
       </w:rPr>
     </w:lvl>
   </w:abstractNum>
-  <w:abstractNum w:abstractNumId="8" w15:restartNumberingAfterBreak="0">
+  <w:abstractNum w:abstractNumId="9" w15:restartNumberingAfterBreak="0">
     <w:nsid w:val="5C100C8E"/>
     <w:multiLevelType w:val="hybridMultilevel"/>
     <w:tmpl w:val="72EE6E74"/>
@@ -6487,7 +6672,7 @@
       </w:pPr>
     </w:lvl>
   </w:abstractNum>
-  <w:abstractNum w:abstractNumId="9" w15:restartNumberingAfterBreak="0">
+  <w:abstractNum w:abstractNumId="10" w15:restartNumberingAfterBreak="0">
     <w:nsid w:val="65C91C5C"/>
     <w:multiLevelType w:val="hybridMultilevel"/>
     <w:tmpl w:val="564E7CB4"/>
@@ -6699,7 +6884,7 @@
       </w:rPr>
     </w:lvl>
   </w:abstractNum>
-  <w:abstractNum w:abstractNumId="10" w15:restartNumberingAfterBreak="0">
+  <w:abstractNum w:abstractNumId="11" w15:restartNumberingAfterBreak="0">
     <w:nsid w:val="6BD176B7"/>
     <w:multiLevelType w:val="hybridMultilevel"/>
     <w:tmpl w:val="47DACBD4"/>
@@ -6788,7 +6973,7 @@
       </w:pPr>
     </w:lvl>
   </w:abstractNum>
-  <w:abstractNum w:abstractNumId="11" w15:restartNumberingAfterBreak="0">
+  <w:abstractNum w:abstractNumId="12" w15:restartNumberingAfterBreak="0">
     <w:nsid w:val="727B3C66"/>
     <w:multiLevelType w:val="hybridMultilevel"/>
     <w:tmpl w:val="CE8EB6BE"/>
@@ -7000,7 +7185,96 @@
       </w:rPr>
     </w:lvl>
   </w:abstractNum>
-  <w:abstractNum w:abstractNumId="12" w15:restartNumberingAfterBreak="0">
+  <w:abstractNum w:abstractNumId="13" w15:restartNumberingAfterBreak="0">
+    <w:nsid w:val="74F93508"/>
+    <w:multiLevelType w:val="hybridMultilevel"/>
+    <w:tmpl w:val="47DACBD4"/>
+    <w:lvl w:ilvl="0" w:tplc="FFFFFFFF">
+      <w:start w:val="1"/>
+      <w:numFmt w:val="decimal"/>
+      <w:lvlText w:val="%1."/>
+      <w:lvlJc w:val="left"/>
+      <w:pPr>
+        <w:ind w:left="720" w:hanging="360"/>
+      </w:pPr>
+      <w:rPr>
+        <w:rFonts w:hint="default"/>
+      </w:rPr>
+    </w:lvl>
+    <w:lvl w:ilvl="1" w:tplc="FFFFFFFF" w:tentative="1">
+      <w:start w:val="1"/>
+      <w:numFmt w:val="lowerLetter"/>
+      <w:lvlText w:val="%2."/>
+      <w:lvlJc w:val="left"/>
+      <w:pPr>
+        <w:ind w:left="1440" w:hanging="360"/>
+      </w:pPr>
+    </w:lvl>
+    <w:lvl w:ilvl="2" w:tplc="FFFFFFFF" w:tentative="1">
+      <w:start w:val="1"/>
+      <w:numFmt w:val="lowerRoman"/>
+      <w:lvlText w:val="%3."/>
+      <w:lvlJc w:val="right"/>
+      <w:pPr>
+        <w:ind w:left="2160" w:hanging="180"/>
+      </w:pPr>
+    </w:lvl>
+    <w:lvl w:ilvl="3" w:tplc="FFFFFFFF" w:tentative="1">
+      <w:start w:val="1"/>
+      <w:numFmt w:val="decimal"/>
+      <w:lvlText w:val="%4."/>
+      <w:lvlJc w:val="left"/>
+      <w:pPr>
+        <w:ind w:left="2880" w:hanging="360"/>
+      </w:pPr>
+    </w:lvl>
+    <w:lvl w:ilvl="4" w:tplc="FFFFFFFF" w:tentative="1">
+      <w:start w:val="1"/>
+      <w:numFmt w:val="lowerLetter"/>
+      <w:lvlText w:val="%5."/>
+      <w:lvlJc w:val="left"/>
+      <w:pPr>
+        <w:ind w:left="3600" w:hanging="360"/>
+      </w:pPr>
+    </w:lvl>
+    <w:lvl w:ilvl="5" w:tplc="FFFFFFFF" w:tentative="1">
+      <w:start w:val="1"/>
+      <w:numFmt w:val="lowerRoman"/>
+      <w:lvlText w:val="%6."/>
+      <w:lvlJc w:val="right"/>
+      <w:pPr>
+        <w:ind w:left="4320" w:hanging="180"/>
+      </w:pPr>
+    </w:lvl>
+    <w:lvl w:ilvl="6" w:tplc="FFFFFFFF" w:tentative="1">
+      <w:start w:val="1"/>
+      <w:numFmt w:val="decimal"/>
+      <w:lvlText w:val="%7."/>
+      <w:lvlJc w:val="left"/>
+      <w:pPr>
+        <w:ind w:left="5040" w:hanging="360"/>
+      </w:pPr>
+    </w:lvl>
+    <w:lvl w:ilvl="7" w:tplc="FFFFFFFF" w:tentative="1">
+      <w:start w:val="1"/>
+      <w:numFmt w:val="lowerLetter"/>
+      <w:lvlText w:val="%8."/>
+      <w:lvlJc w:val="left"/>
+      <w:pPr>
+        <w:ind w:left="5760" w:hanging="360"/>
+      </w:pPr>
+    </w:lvl>
+    <w:lvl w:ilvl="8" w:tplc="FFFFFFFF" w:tentative="1">
+      <w:start w:val="1"/>
+      <w:numFmt w:val="lowerRoman"/>
+      <w:lvlText w:val="%9."/>
+      <w:lvlJc w:val="right"/>
+      <w:pPr>
+        <w:ind w:left="6480" w:hanging="180"/>
+      </w:pPr>
+    </w:lvl>
+  </w:abstractNum>
+  <w:abstractNum w:abstractNumId="14" w15:restartNumberingAfterBreak="0">
     <w:nsid w:val="764D3D24"/>
     <w:multiLevelType w:val="hybridMultilevel"/>
     <w:tmpl w:val="47DACBD4"/>
@@ -7090,43 +7364,49 @@
     </w:lvl>
   </w:abstractNum>
   <w:num w:numId="1" w16cid:durableId="1591310467">
-    <w:abstractNumId w:val="9"/>
+    <w:abstractNumId w:val="10"/>
   </w:num>
   <w:num w:numId="2" w16cid:durableId="459301474">
-    <w:abstractNumId w:val="11"/>
+    <w:abstractNumId w:val="12"/>
   </w:num>
   <w:num w:numId="3" w16cid:durableId="1493713365">
     <w:abstractNumId w:val="0"/>
   </w:num>
   <w:num w:numId="4" w16cid:durableId="1098020073">
+    <w:abstractNumId w:val="7"/>
+  </w:num>
+  <w:num w:numId="5" w16cid:durableId="1788545824">
+    <w:abstractNumId w:val="8"/>
+  </w:num>
+  <w:num w:numId="6" w16cid:durableId="1788694416">
+    <w:abstractNumId w:val="5"/>
+  </w:num>
+  <w:num w:numId="7" w16cid:durableId="1289552785">
+    <w:abstractNumId w:val="9"/>
+  </w:num>
+  <w:num w:numId="8" w16cid:durableId="1804696303">
+    <w:abstractNumId w:val="3"/>
+  </w:num>
+  <w:num w:numId="9" w16cid:durableId="67240497">
+    <w:abstractNumId w:val="11"/>
+  </w:num>
+  <w:num w:numId="10" w16cid:durableId="640882964">
     <w:abstractNumId w:val="6"/>
   </w:num>
-  <w:num w:numId="5" w16cid:durableId="1788545824">
-    <w:abstractNumId w:val="7"/>
+  <w:num w:numId="11" w16cid:durableId="608968405">
+    <w:abstractNumId w:val="2"/>
   </w:num>
-  <w:num w:numId="6" w16cid:durableId="1788694416">
+  <w:num w:numId="12" w16cid:durableId="662439105">
     <w:abstractNumId w:val="4"/>
   </w:num>
-  <w:num w:numId="7" w16cid:durableId="1289552785">
-    <w:abstractNumId w:val="8"/>
+  <w:num w:numId="13" w16cid:durableId="1111130027">
+    <w:abstractNumId w:val="14"/>
   </w:num>
-  <w:num w:numId="8" w16cid:durableId="1804696303">
-    <w:abstractNumId w:val="2"/>
-  </w:num>
-  <w:num w:numId="9" w16cid:durableId="67240497">
-    <w:abstractNumId w:val="10"/>
-  </w:num>
-  <w:num w:numId="10" w16cid:durableId="640882964">
-    <w:abstractNumId w:val="5"/>
-  </w:num>
-  <w:num w:numId="11" w16cid:durableId="608968405">
+  <w:num w:numId="14" w16cid:durableId="310795375">
     <w:abstractNumId w:val="1"/>
   </w:num>
-  <w:num w:numId="12" w16cid:durableId="662439105">
-    <w:abstractNumId w:val="3"/>
-  </w:num>
-  <w:num w:numId="13" w16cid:durableId="1111130027">
-    <w:abstractNumId w:val="12"/>
+  <w:num w:numId="15" w16cid:durableId="594828210">
+    <w:abstractNumId w:val="13"/>
   </w:num>
 </w:numbering>
 </file>
@@ -7843,7 +8123,7 @@
     <w:basedOn w:val="Normal"/>
     <w:link w:val="ContentChar"/>
     <w:qFormat/>
-    <w:rsid w:val="00803A19"/>
+    <w:rsid w:val="00BC1189"/>
     <w:pPr>
       <w:spacing w:line="276" w:lineRule="auto"/>
       <w:ind w:left="288" w:firstLine="720"/>
@@ -7859,7 +8139,7 @@
     <w:name w:val="Content Char"/>
     <w:basedOn w:val="DefaultParagraphFont"/>
     <w:link w:val="Content"/>
-    <w:rsid w:val="00803A19"/>
+    <w:rsid w:val="00BC1189"/>
     <w:rPr>
       <w:color w:val="44546A" w:themeColor="text2"/>
       <w:sz w:val="24"/>
@@ -8400,20 +8680,20 @@
 </file>
 
 <file path=customXml/item2.xml><?xml version="1.0" encoding="utf-8"?>
-<p:properties xmlns:p="http://schemas.microsoft.com/office/2006/metadata/properties" xmlns:xsi="http://www.w3.org/2001/XMLSchema-instance" xmlns:pc="http://schemas.microsoft.com/office/infopath/2007/PartnerControls">
-  <documentManagement>
-    <_activity xmlns="f3aca384-f4cd-4657-99ad-78046292e3af" xsi:nil="true"/>
-  </documentManagement>
-</p:properties>
-</file>
-
-<file path=customXml/item3.xml><?xml version="1.0" encoding="utf-8"?>
 <?mso-contentType ?>
 <FormTemplates xmlns="http://schemas.microsoft.com/sharepoint/v3/contenttype/forms">
   <Display>DocumentLibraryForm</Display>
   <Edit>DocumentLibraryForm</Edit>
   <New>DocumentLibraryForm</New>
 </FormTemplates>
+</file>
+
+<file path=customXml/item3.xml><?xml version="1.0" encoding="utf-8"?>
+<p:properties xmlns:p="http://schemas.microsoft.com/office/2006/metadata/properties" xmlns:xsi="http://www.w3.org/2001/XMLSchema-instance" xmlns:pc="http://schemas.microsoft.com/office/infopath/2007/PartnerControls">
+  <documentManagement>
+    <_activity xmlns="f3aca384-f4cd-4657-99ad-78046292e3af" xsi:nil="true"/>
+  </documentManagement>
+</p:properties>
 </file>
 
 <file path=customXml/itemProps1.xml><?xml version="1.0" encoding="utf-8"?>
@@ -8436,6 +8716,14 @@
 </file>
 
 <file path=customXml/itemProps2.xml><?xml version="1.0" encoding="utf-8"?>
+<ds:datastoreItem xmlns:ds="http://schemas.openxmlformats.org/officeDocument/2006/customXml" ds:itemID="{4C49C1E0-66EA-4EEA-8603-A13FC4A3BADC}">
+  <ds:schemaRefs>
+    <ds:schemaRef ds:uri="http://schemas.microsoft.com/sharepoint/v3/contenttype/forms"/>
+  </ds:schemaRefs>
+</ds:datastoreItem>
+</file>
+
+<file path=customXml/itemProps3.xml><?xml version="1.0" encoding="utf-8"?>
 <ds:datastoreItem xmlns:ds="http://schemas.openxmlformats.org/officeDocument/2006/customXml" ds:itemID="{DEEF2E8C-9AE7-43FB-8EE6-AAFB38146B76}">
   <ds:schemaRefs>
     <ds:schemaRef ds:uri="http://schemas.microsoft.com/office/2006/metadata/properties"/>
@@ -8443,12 +8731,4 @@
     <ds:schemaRef ds:uri="f3aca384-f4cd-4657-99ad-78046292e3af"/>
   </ds:schemaRefs>
 </ds:datastoreItem>
-</file>
-
-<file path=customXml/itemProps3.xml><?xml version="1.0" encoding="utf-8"?>
-<ds:datastoreItem xmlns:ds="http://schemas.openxmlformats.org/officeDocument/2006/customXml" ds:itemID="{4C49C1E0-66EA-4EEA-8603-A13FC4A3BADC}">
-  <ds:schemaRefs>
-    <ds:schemaRef ds:uri="http://schemas.microsoft.com/sharepoint/v3/contenttype/forms"/>
-  </ds:schemaRefs>
-</ds:datastoreItem>
 </file>
</xml_diff>